<commit_message>
Added 1 page break
</commit_message>
<xml_diff>
--- a/Milestones/M1/M1 Final.docx
+++ b/Milestones/M1/M1 Final.docx
@@ -168,15 +168,41 @@
         <w:jc w:val="both"/>
       </w:pPr>
       <w:r>
-        <w:t xml:space="preserve">1. Kritika </w:t>
+        <w:t>1. Kritika Murugan – Team Lead, GitHub Master</w:t>
+      </w:r>
+    </w:p>
+    <w:p>
+      <w:pPr>
+        <w:ind w:left="4320"/>
+        <w:jc w:val="both"/>
+      </w:pPr>
+      <w:r>
+        <w:t xml:space="preserve">2. </w:t>
       </w:r>
       <w:proofErr w:type="spellStart"/>
       <w:r>
-        <w:t>Murugan</w:t>
+        <w:t>Debarati</w:t>
       </w:r>
       <w:proofErr w:type="spellEnd"/>
       <w:r>
-        <w:t xml:space="preserve"> – Team Lead, GitHub Master</w:t>
+        <w:t xml:space="preserve"> </w:t>
+      </w:r>
+      <w:proofErr w:type="gramStart"/>
+      <w:r>
+        <w:t>Ray</w:t>
+      </w:r>
+      <w:r>
+        <w:t xml:space="preserve"> </w:t>
+      </w:r>
+      <w:r>
+        <w:t xml:space="preserve"> –</w:t>
+      </w:r>
+      <w:proofErr w:type="gramEnd"/>
+      <w:r>
+        <w:t xml:space="preserve"> Backend Dev</w:t>
+      </w:r>
+      <w:r>
+        <w:t xml:space="preserve"> </w:t>
       </w:r>
     </w:p>
     <w:p>
@@ -185,32 +211,24 @@
         <w:jc w:val="both"/>
       </w:pPr>
       <w:r>
-        <w:t xml:space="preserve">2. </w:t>
+        <w:t>3. Dipesh Chaudhary – Frontend Lead</w:t>
+      </w:r>
+    </w:p>
+    <w:p>
+      <w:pPr>
+        <w:ind w:left="4320"/>
+        <w:jc w:val="both"/>
+      </w:pPr>
+      <w:r>
+        <w:t xml:space="preserve">4. Abu Sadat Md. </w:t>
       </w:r>
       <w:proofErr w:type="spellStart"/>
       <w:r>
-        <w:t>Debarati</w:t>
+        <w:t>Soyam</w:t>
       </w:r>
       <w:proofErr w:type="spellEnd"/>
       <w:r>
-        <w:t xml:space="preserve"> </w:t>
-      </w:r>
-      <w:proofErr w:type="gramStart"/>
-      <w:r>
-        <w:t>Ray</w:t>
-      </w:r>
-      <w:r>
-        <w:t xml:space="preserve"> </w:t>
-      </w:r>
-      <w:r>
-        <w:t xml:space="preserve"> –</w:t>
-      </w:r>
-      <w:proofErr w:type="gramEnd"/>
-      <w:r>
-        <w:t xml:space="preserve"> Backend Dev</w:t>
-      </w:r>
-      <w:r>
-        <w:t xml:space="preserve"> </w:t>
+        <w:t xml:space="preserve"> – QA Lead</w:t>
       </w:r>
     </w:p>
     <w:p>
@@ -219,7 +237,10 @@
         <w:jc w:val="both"/>
       </w:pPr>
       <w:r>
-        <w:t>3. Dipesh Chaudhary – Frontend Lead</w:t>
+        <w:t>5. Syed Naqi Raza Bukhari</w:t>
+      </w:r>
+      <w:r>
+        <w:t xml:space="preserve"> - Backend Lead</w:t>
       </w:r>
     </w:p>
     <w:p>
@@ -228,15 +249,7 @@
         <w:jc w:val="both"/>
       </w:pPr>
       <w:r>
-        <w:t xml:space="preserve">4. Abu Sadat Md. </w:t>
-      </w:r>
-      <w:proofErr w:type="spellStart"/>
-      <w:r>
-        <w:t>Soyam</w:t>
-      </w:r>
-      <w:proofErr w:type="spellEnd"/>
-      <w:r>
-        <w:t xml:space="preserve"> – QA Lead</w:t>
+        <w:t>6. Mujeeb Rahman PM - M1 Editor, Frontend Dev</w:t>
       </w:r>
     </w:p>
     <w:p>
@@ -245,10 +258,7 @@
         <w:jc w:val="both"/>
       </w:pPr>
       <w:r>
-        <w:t>5. Syed Naqi Raza Bukhari</w:t>
-      </w:r>
-      <w:r>
-        <w:t xml:space="preserve"> - Backend Lead</w:t>
+        <w:t>Contact:</w:t>
       </w:r>
     </w:p>
     <w:p>
@@ -257,33 +267,7 @@
         <w:jc w:val="both"/>
       </w:pPr>
       <w:r>
-        <w:t>6. Mujeeb Rahman PM - M1 Editor, Frontend Dev</w:t>
-      </w:r>
-    </w:p>
-    <w:p>
-      <w:pPr>
-        <w:ind w:left="4320"/>
-        <w:jc w:val="both"/>
-      </w:pPr>
-      <w:r>
-        <w:t>Contact:</w:t>
-      </w:r>
-    </w:p>
-    <w:p>
-      <w:pPr>
-        <w:ind w:left="4320"/>
-        <w:jc w:val="both"/>
-      </w:pPr>
-      <w:r>
-        <w:t xml:space="preserve">Kritika </w:t>
-      </w:r>
-      <w:proofErr w:type="spellStart"/>
-      <w:r>
-        <w:t>Murugan</w:t>
-      </w:r>
-      <w:proofErr w:type="spellEnd"/>
-      <w:r>
-        <w:t xml:space="preserve"> – </w:t>
+        <w:t xml:space="preserve">Kritika Murugan – </w:t>
       </w:r>
       <w:hyperlink r:id="rId10" w:history="1">
         <w:r>
@@ -2148,6 +2132,7 @@
                 <w:rFonts w:ascii="Times New Roman" w:hAnsi="Times New Roman" w:cs="Times New Roman"/>
                 <w:sz w:val="24"/>
                 <w:szCs w:val="24"/>
+                <w:lang w:val="en-IN"/>
               </w:rPr>
             </w:pPr>
             <w:r>
@@ -2155,6 +2140,7 @@
                 <w:rFonts w:ascii="Times New Roman" w:hAnsi="Times New Roman" w:cs="Times New Roman"/>
                 <w:sz w:val="24"/>
                 <w:szCs w:val="24"/>
+                <w:lang w:val="en-IN"/>
               </w:rPr>
               <w:t>To learn from an expert which solves queries regarding a particular topic in a course</w:t>
             </w:r>
@@ -2183,6 +2169,7 @@
                 <w:bCs/>
                 <w:sz w:val="24"/>
                 <w:szCs w:val="24"/>
+                <w:lang w:val="en-IN"/>
               </w:rPr>
             </w:pPr>
             <w:r>
@@ -2192,6 +2179,7 @@
                 <w:bCs/>
                 <w:sz w:val="24"/>
                 <w:szCs w:val="24"/>
+                <w:lang w:val="en-IN"/>
               </w:rPr>
               <w:t>To invest the least time on learning a new concept</w:t>
             </w:r>
@@ -2216,6 +2204,7 @@
                 <w:rFonts w:ascii="Times New Roman" w:hAnsi="Times New Roman" w:cs="Times New Roman"/>
                 <w:sz w:val="24"/>
                 <w:szCs w:val="24"/>
+                <w:lang w:val="en-IN"/>
               </w:rPr>
             </w:pPr>
             <w:r>
@@ -2223,6 +2212,7 @@
                 <w:rFonts w:ascii="Times New Roman" w:hAnsi="Times New Roman" w:cs="Times New Roman"/>
                 <w:sz w:val="24"/>
                 <w:szCs w:val="24"/>
+                <w:lang w:val="en-IN"/>
               </w:rPr>
               <w:t>To spend the least time possible in learning a new concept</w:t>
             </w:r>
@@ -2282,6 +2272,7 @@
                 <w:rFonts w:ascii="Times New Roman" w:hAnsi="Times New Roman" w:cs="Times New Roman"/>
                 <w:sz w:val="24"/>
                 <w:szCs w:val="24"/>
+                <w:lang w:val="en-IN"/>
               </w:rPr>
             </w:pPr>
             <w:r>
@@ -2289,6 +2280,7 @@
                 <w:rFonts w:ascii="Times New Roman" w:hAnsi="Times New Roman" w:cs="Times New Roman"/>
                 <w:sz w:val="24"/>
                 <w:szCs w:val="24"/>
+                <w:lang w:val="en-IN"/>
               </w:rPr>
               <w:t>To solve exercises in preparation for exams and discuss the solutions with an expert</w:t>
             </w:r>
@@ -3159,6 +3151,7 @@
                 <w:rFonts w:ascii="Times New Roman" w:hAnsi="Times New Roman" w:cs="Times New Roman"/>
                 <w:sz w:val="24"/>
                 <w:szCs w:val="24"/>
+                <w:lang w:val="en-IN"/>
               </w:rPr>
             </w:pPr>
             <w:r>
@@ -3166,6 +3159,7 @@
                 <w:rFonts w:ascii="Times New Roman" w:hAnsi="Times New Roman" w:cs="Times New Roman"/>
                 <w:sz w:val="24"/>
                 <w:szCs w:val="24"/>
+                <w:lang w:val="en-IN"/>
               </w:rPr>
               <w:t>To give lectures to students in his free time during the office, and to earn extra money</w:t>
             </w:r>
@@ -3855,14 +3849,27 @@
           <w:szCs w:val="24"/>
         </w:rPr>
       </w:pPr>
-      <w:r>
-        <w:rPr>
-          <w:rFonts w:ascii="Times New Roman" w:hAnsi="Times New Roman" w:cs="Times New Roman"/>
-          <w:b/>
-          <w:bCs/>
-          <w:sz w:val="24"/>
-          <w:szCs w:val="24"/>
-        </w:rPr>
+    </w:p>
+    <w:p>
+      <w:pPr>
+        <w:jc w:val="both"/>
+        <w:rPr>
+          <w:rFonts w:ascii="Times New Roman" w:hAnsi="Times New Roman" w:cs="Times New Roman"/>
+          <w:b/>
+          <w:bCs/>
+          <w:sz w:val="24"/>
+          <w:szCs w:val="24"/>
+        </w:rPr>
+      </w:pPr>
+      <w:r>
+        <w:rPr>
+          <w:rFonts w:ascii="Times New Roman" w:hAnsi="Times New Roman" w:cs="Times New Roman"/>
+          <w:b/>
+          <w:bCs/>
+          <w:sz w:val="24"/>
+          <w:szCs w:val="24"/>
+        </w:rPr>
+        <w:lastRenderedPageBreak/>
         <w:t>Main Use Cases</w:t>
       </w:r>
     </w:p>
@@ -3890,7 +3897,6 @@
           <w:sz w:val="24"/>
           <w:szCs w:val="24"/>
         </w:rPr>
-        <w:lastRenderedPageBreak/>
         <w:t>Support Feature</w:t>
       </w:r>
     </w:p>
@@ -4495,12 +4501,14 @@
               <w:rPr>
                 <w:sz w:val="24"/>
                 <w:szCs w:val="24"/>
+                <w:lang w:val="en-IN"/>
               </w:rPr>
             </w:pPr>
             <w:r>
               <w:rPr>
                 <w:sz w:val="24"/>
                 <w:szCs w:val="24"/>
+                <w:lang w:val="en-IN"/>
               </w:rPr>
               <w:t>This entity will be used for keeping all attributes of the students who will register to the website for learning and growth.</w:t>
             </w:r>
@@ -4578,12 +4586,14 @@
               <w:rPr>
                 <w:sz w:val="24"/>
                 <w:szCs w:val="24"/>
+                <w:lang w:val="en-IN"/>
               </w:rPr>
             </w:pPr>
             <w:r>
               <w:rPr>
                 <w:sz w:val="24"/>
                 <w:szCs w:val="24"/>
+                <w:lang w:val="en-IN"/>
               </w:rPr>
               <w:t>This entity will be used for keeping all attributes of the tutors who will register to the website for giving guidance and tutorials.</w:t>
             </w:r>
@@ -4661,12 +4671,14 @@
               <w:rPr>
                 <w:sz w:val="24"/>
                 <w:szCs w:val="24"/>
+                <w:lang w:val="en-IN"/>
               </w:rPr>
             </w:pPr>
             <w:r>
               <w:rPr>
                 <w:sz w:val="24"/>
                 <w:szCs w:val="24"/>
+                <w:lang w:val="en-IN"/>
               </w:rPr>
               <w:t>This entity will be used to keep track of the admin related attributes and other details.</w:t>
             </w:r>
@@ -4744,12 +4756,14 @@
               <w:rPr>
                 <w:sz w:val="24"/>
                 <w:szCs w:val="24"/>
+                <w:lang w:val="en-IN"/>
               </w:rPr>
             </w:pPr>
             <w:r>
               <w:rPr>
                 <w:sz w:val="24"/>
                 <w:szCs w:val="24"/>
+                <w:lang w:val="en-IN"/>
               </w:rPr>
               <w:t xml:space="preserve">This entity will be used to keep information about all the subjects that will be taught by tutors and related attributes to it </w:t>
             </w:r>
@@ -4827,12 +4841,14 @@
               <w:rPr>
                 <w:sz w:val="24"/>
                 <w:szCs w:val="24"/>
+                <w:lang w:val="en-IN"/>
               </w:rPr>
             </w:pPr>
             <w:r>
               <w:rPr>
                 <w:sz w:val="24"/>
                 <w:szCs w:val="24"/>
+                <w:lang w:val="en-IN"/>
               </w:rPr>
               <w:t>This entity will be used to keep track of ongoing classes linking student, tutors, skills and the admin monitoring it.</w:t>
             </w:r>
@@ -4910,12 +4926,14 @@
               <w:rPr>
                 <w:sz w:val="24"/>
                 <w:szCs w:val="24"/>
+                <w:lang w:val="en-IN"/>
               </w:rPr>
             </w:pPr>
             <w:r>
               <w:rPr>
                 <w:sz w:val="24"/>
                 <w:szCs w:val="24"/>
+                <w:lang w:val="en-IN"/>
               </w:rPr>
               <w:t>This entity will be used to keep track of historical classes linking students, tutors, skills and the admin monitoring it.</w:t>
             </w:r>
@@ -10670,15 +10688,6 @@
 </file>
 
 <file path=customXml/item2.xml><?xml version="1.0" encoding="utf-8"?>
-<?mso-contentType ?>
-<FormTemplates xmlns="http://schemas.microsoft.com/sharepoint/v3/contenttype/forms">
-  <Display>DocumentLibraryForm</Display>
-  <Edit>DocumentLibraryForm</Edit>
-  <New>DocumentLibraryForm</New>
-</FormTemplates>
-</file>
-
-<file path=customXml/item3.xml><?xml version="1.0" encoding="utf-8"?>
 <ct:contentTypeSchema xmlns:ct="http://schemas.microsoft.com/office/2006/metadata/contentType" xmlns:ma="http://schemas.microsoft.com/office/2006/metadata/properties/metaAttributes" ct:_="" ma:_="" ma:contentTypeName="Dokument" ma:contentTypeID="0x010100E38EEAED67BC554CBD239C86DB9A7573" ma:contentTypeVersion="11" ma:contentTypeDescription="Ein neues Dokument erstellen." ma:contentTypeScope="" ma:versionID="82f44a1e99096058b1aa2c66670f64c3">
   <xsd:schema xmlns:xsd="http://www.w3.org/2001/XMLSchema" xmlns:xs="http://www.w3.org/2001/XMLSchema" xmlns:p="http://schemas.microsoft.com/office/2006/metadata/properties" xmlns:ns3="d2ac4fb8-c985-4016-8639-3017cd2f416f" xmlns:ns4="a7efa89c-cdcb-471e-ba98-357e7655273f" targetNamespace="http://schemas.microsoft.com/office/2006/metadata/properties" ma:root="true" ma:fieldsID="4639c07deaafc0d66d18457463153ce4" ns3:_="" ns4:_="">
     <xsd:import namespace="d2ac4fb8-c985-4016-8639-3017cd2f416f"/>
@@ -10889,32 +10898,25 @@
 </ct:contentTypeSchema>
 </file>
 
+<file path=customXml/item3.xml><?xml version="1.0" encoding="utf-8"?>
+<?mso-contentType ?>
+<FormTemplates xmlns="http://schemas.microsoft.com/sharepoint/v3/contenttype/forms">
+  <Display>DocumentLibraryForm</Display>
+  <Edit>DocumentLibraryForm</Edit>
+  <New>DocumentLibraryForm</New>
+</FormTemplates>
+</file>
+
 <file path=customXml/itemProps1.xml><?xml version="1.0" encoding="utf-8"?>
 <ds:datastoreItem xmlns:ds="http://schemas.openxmlformats.org/officeDocument/2006/customXml" ds:itemID="{9955912C-4DA0-42F0-9022-7F312C9CD9DD}">
   <ds:schemaRefs>
-    <ds:schemaRef ds:uri="a7efa89c-cdcb-471e-ba98-357e7655273f"/>
-    <ds:schemaRef ds:uri="http://purl.org/dc/elements/1.1/"/>
-    <ds:schemaRef ds:uri="http://www.w3.org/XML/1998/namespace"/>
-    <ds:schemaRef ds:uri="http://schemas.microsoft.com/office/2006/documentManagement/types"/>
-    <ds:schemaRef ds:uri="http://purl.org/dc/terms/"/>
-    <ds:schemaRef ds:uri="http://purl.org/dc/dcmitype/"/>
     <ds:schemaRef ds:uri="http://schemas.microsoft.com/office/2006/metadata/properties"/>
     <ds:schemaRef ds:uri="http://schemas.microsoft.com/office/infopath/2007/PartnerControls"/>
-    <ds:schemaRef ds:uri="http://schemas.openxmlformats.org/package/2006/metadata/core-properties"/>
-    <ds:schemaRef ds:uri="d2ac4fb8-c985-4016-8639-3017cd2f416f"/>
   </ds:schemaRefs>
 </ds:datastoreItem>
 </file>
 
 <file path=customXml/itemProps2.xml><?xml version="1.0" encoding="utf-8"?>
-<ds:datastoreItem xmlns:ds="http://schemas.openxmlformats.org/officeDocument/2006/customXml" ds:itemID="{F6A4ADDA-EFCB-4DDB-86D7-FA83F46DD2F1}">
-  <ds:schemaRefs>
-    <ds:schemaRef ds:uri="http://schemas.microsoft.com/sharepoint/v3/contenttype/forms"/>
-  </ds:schemaRefs>
-</ds:datastoreItem>
-</file>
-
-<file path=customXml/itemProps3.xml><?xml version="1.0" encoding="utf-8"?>
 <ds:datastoreItem xmlns:ds="http://schemas.openxmlformats.org/officeDocument/2006/customXml" ds:itemID="{55EDEC64-02A4-48AD-AFA9-0BDD1208032D}">
   <ds:schemaRefs>
     <ds:schemaRef ds:uri="http://schemas.microsoft.com/office/2006/metadata/contentType"/>
@@ -10931,4 +10933,12 @@
     <ds:schemaRef ds:uri="http://schemas.microsoft.com/internal/obd"/>
   </ds:schemaRefs>
 </ds:datastoreItem>
+</file>
+
+<file path=customXml/itemProps3.xml><?xml version="1.0" encoding="utf-8"?>
+<ds:datastoreItem xmlns:ds="http://schemas.openxmlformats.org/officeDocument/2006/customXml" ds:itemID="{F6A4ADDA-EFCB-4DDB-86D7-FA83F46DD2F1}">
+  <ds:schemaRefs>
+    <ds:schemaRef ds:uri="http://schemas.microsoft.com/sharepoint/v3/contenttype/forms"/>
+  </ds:schemaRefs>
+</ds:datastoreItem>
 </file>
</xml_diff>

<commit_message>
edited the executive summary
</commit_message>
<xml_diff>
--- a/Milestones/M1/M1 Final.docx
+++ b/Milestones/M1/M1 Final.docx
@@ -33,7 +33,6 @@
         </w:rPr>
         <w:t xml:space="preserve">Master Team Project </w:t>
       </w:r>
-      <w:proofErr w:type="spellStart"/>
       <w:r>
         <w:rPr>
           <w:sz w:val="48"/>
@@ -46,21 +45,13 @@
           <w:sz w:val="48"/>
           <w:szCs w:val="48"/>
         </w:rPr>
-        <w:t>Se</w:t>
-      </w:r>
-      <w:proofErr w:type="spellEnd"/>
+        <w:t>Se 202</w:t>
+      </w:r>
       <w:r>
         <w:rPr>
           <w:sz w:val="48"/>
           <w:szCs w:val="48"/>
         </w:rPr>
-        <w:t xml:space="preserve"> 202</w:t>
-      </w:r>
-      <w:r>
-        <w:rPr>
-          <w:sz w:val="48"/>
-          <w:szCs w:val="48"/>
-        </w:rPr>
         <w:t>1</w:t>
       </w:r>
     </w:p>
@@ -72,21 +63,12 @@
           <w:szCs w:val="40"/>
         </w:rPr>
       </w:pPr>
-      <w:proofErr w:type="spellStart"/>
       <w:r>
         <w:rPr>
           <w:sz w:val="40"/>
           <w:szCs w:val="40"/>
         </w:rPr>
-        <w:t>Fuldemy</w:t>
-      </w:r>
-      <w:proofErr w:type="spellEnd"/>
-      <w:r>
-        <w:rPr>
-          <w:sz w:val="40"/>
-          <w:szCs w:val="40"/>
-        </w:rPr>
-        <w:t xml:space="preserve"> – Your learning help</w:t>
+        <w:t>Fuldemy – Your learning help</w:t>
       </w:r>
     </w:p>
     <w:p>
@@ -168,15 +150,7 @@
         <w:ind w:left="720"/>
       </w:pPr>
       <w:r>
-        <w:t xml:space="preserve">1. Kritika </w:t>
-      </w:r>
-      <w:proofErr w:type="spellStart"/>
-      <w:r>
-        <w:t>Murugan</w:t>
-      </w:r>
-      <w:proofErr w:type="spellEnd"/>
-      <w:r>
-        <w:t xml:space="preserve"> – Team Lead, GitHub Master</w:t>
+        <w:t>1. Kritika Murugan – Team Lead, GitHub Master</w:t>
       </w:r>
     </w:p>
     <w:p>
@@ -184,33 +158,20 @@
         <w:ind w:left="720"/>
       </w:pPr>
       <w:r>
-        <w:t xml:space="preserve">2. </w:t>
-      </w:r>
-      <w:proofErr w:type="spellStart"/>
-      <w:r>
-        <w:t>Debarati</w:t>
-      </w:r>
-      <w:proofErr w:type="spellEnd"/>
+        <w:t>2. Debarati Ray</w:t>
+      </w:r>
       <w:r>
         <w:t xml:space="preserve"> </w:t>
       </w:r>
-      <w:proofErr w:type="gramStart"/>
-      <w:r>
-        <w:t>Ray</w:t>
+      <w:r>
+        <w:t xml:space="preserve"> –</w:t>
+      </w:r>
+      <w:r>
+        <w:t xml:space="preserve"> Backend Dev</w:t>
       </w:r>
       <w:r>
         <w:t xml:space="preserve"> </w:t>
       </w:r>
-      <w:r>
-        <w:t xml:space="preserve"> –</w:t>
-      </w:r>
-      <w:proofErr w:type="gramEnd"/>
-      <w:r>
-        <w:t xml:space="preserve"> Backend Dev</w:t>
-      </w:r>
-      <w:r>
-        <w:t xml:space="preserve"> </w:t>
-      </w:r>
     </w:p>
     <w:p>
       <w:pPr>
@@ -225,15 +186,7 @@
         <w:ind w:left="720"/>
       </w:pPr>
       <w:r>
-        <w:t xml:space="preserve">4. Abu Sadat Md. </w:t>
-      </w:r>
-      <w:proofErr w:type="spellStart"/>
-      <w:r>
-        <w:t>Soyam</w:t>
-      </w:r>
-      <w:proofErr w:type="spellEnd"/>
-      <w:r>
-        <w:t xml:space="preserve"> – QA Lead</w:t>
+        <w:t>4. Abu Sadat Md. Soyam – QA Lead</w:t>
       </w:r>
     </w:p>
     <w:p>
@@ -277,15 +230,7 @@
     </w:p>
     <w:p>
       <w:r>
-        <w:t xml:space="preserve">Kritika </w:t>
-      </w:r>
-      <w:proofErr w:type="spellStart"/>
-      <w:r>
-        <w:t>Murugan</w:t>
-      </w:r>
-      <w:proofErr w:type="spellEnd"/>
-      <w:r>
-        <w:t xml:space="preserve"> – </w:t>
+        <w:t xml:space="preserve">Kritika Murugan – </w:t>
       </w:r>
       <w:hyperlink r:id="rId10" w:history="1">
         <w:r>
@@ -1409,57 +1354,7 @@
           <w:szCs w:val="24"/>
           <w:lang w:eastAsia="en-IN"/>
         </w:rPr>
-        <w:t>It will also provide 24/5 support to learners who might need immediate assistance from tutors as a Flexi-tutoring plan.</w:t>
-      </w:r>
-    </w:p>
-    <w:p>
-      <w:pPr>
-        <w:spacing w:after="0" w:line="240" w:lineRule="auto"/>
-        <w:jc w:val="both"/>
-        <w:rPr>
-          <w:rFonts w:ascii="Times New Roman" w:eastAsia="Times New Roman" w:hAnsi="Times New Roman" w:cs="Times New Roman"/>
-          <w:sz w:val="24"/>
-          <w:szCs w:val="24"/>
-          <w:lang w:eastAsia="en-IN"/>
-        </w:rPr>
-      </w:pPr>
-    </w:p>
-    <w:p>
-      <w:pPr>
-        <w:spacing w:after="0" w:line="240" w:lineRule="auto"/>
-        <w:jc w:val="both"/>
-        <w:rPr>
-          <w:rFonts w:ascii="Times New Roman" w:eastAsia="Times New Roman" w:hAnsi="Times New Roman" w:cs="Times New Roman"/>
-          <w:sz w:val="24"/>
-          <w:szCs w:val="24"/>
-          <w:lang w:eastAsia="en-IN"/>
-        </w:rPr>
-      </w:pPr>
-      <w:proofErr w:type="spellStart"/>
-      <w:r>
-        <w:rPr>
-          <w:rFonts w:ascii="Times New Roman" w:eastAsia="Times New Roman" w:hAnsi="Times New Roman" w:cs="Times New Roman"/>
-          <w:b/>
-          <w:bCs/>
-          <w:color w:val="000000"/>
-          <w:sz w:val="24"/>
-          <w:szCs w:val="24"/>
-          <w:lang w:eastAsia="en-IN"/>
-        </w:rPr>
-        <w:t>Fuldemy</w:t>
-      </w:r>
-      <w:proofErr w:type="spellEnd"/>
-      <w:r>
-        <w:rPr>
-          <w:rFonts w:ascii="Times New Roman" w:eastAsia="Times New Roman" w:hAnsi="Times New Roman" w:cs="Times New Roman"/>
-          <w:b/>
-          <w:bCs/>
-          <w:color w:val="000000"/>
-          <w:sz w:val="24"/>
-          <w:szCs w:val="24"/>
-          <w:lang w:eastAsia="en-IN"/>
-        </w:rPr>
-        <w:t xml:space="preserve"> </w:t>
+        <w:t xml:space="preserve">It will also provide </w:t>
       </w:r>
       <w:r>
         <w:rPr>
@@ -1469,7 +1364,7 @@
           <w:szCs w:val="24"/>
           <w:lang w:eastAsia="en-IN"/>
         </w:rPr>
-        <w:t xml:space="preserve">team is our </w:t>
+        <w:t>12</w:t>
       </w:r>
       <w:r>
         <w:rPr>
@@ -1479,7 +1374,43 @@
           <w:szCs w:val="24"/>
           <w:lang w:eastAsia="en-IN"/>
         </w:rPr>
-        <w:t>brand-new</w:t>
+        <w:t>/5 support to learners who might need immediate assistance from tutors as a Flexi-tutoring plan.</w:t>
+      </w:r>
+    </w:p>
+    <w:p>
+      <w:pPr>
+        <w:spacing w:after="0" w:line="240" w:lineRule="auto"/>
+        <w:jc w:val="both"/>
+        <w:rPr>
+          <w:rFonts w:ascii="Times New Roman" w:eastAsia="Times New Roman" w:hAnsi="Times New Roman" w:cs="Times New Roman"/>
+          <w:sz w:val="24"/>
+          <w:szCs w:val="24"/>
+          <w:lang w:eastAsia="en-IN"/>
+        </w:rPr>
+      </w:pPr>
+    </w:p>
+    <w:p>
+      <w:pPr>
+        <w:spacing w:after="0" w:line="240" w:lineRule="auto"/>
+        <w:jc w:val="both"/>
+        <w:rPr>
+          <w:rFonts w:ascii="Times New Roman" w:eastAsia="Times New Roman" w:hAnsi="Times New Roman" w:cs="Times New Roman"/>
+          <w:sz w:val="24"/>
+          <w:szCs w:val="24"/>
+          <w:lang w:eastAsia="en-IN"/>
+        </w:rPr>
+      </w:pPr>
+      <w:r>
+        <w:rPr>
+          <w:rFonts w:ascii="Times New Roman" w:eastAsia="Times New Roman" w:hAnsi="Times New Roman" w:cs="Times New Roman"/>
+          <w:b/>
+          <w:bCs/>
+          <w:color w:val="000000"/>
+          <w:sz w:val="24"/>
+          <w:szCs w:val="24"/>
+          <w:lang w:eastAsia="en-IN"/>
+        </w:rPr>
+        <w:t xml:space="preserve">Fuldemy </w:t>
       </w:r>
       <w:r>
         <w:rPr>
@@ -1489,16 +1420,7 @@
           <w:szCs w:val="24"/>
           <w:lang w:eastAsia="en-IN"/>
         </w:rPr>
-        <w:t xml:space="preserve"> team of technical experts who have wide experience in building websites across multiple domains.</w:t>
-      </w:r>
-      <w:r>
-        <w:rPr>
-          <w:rFonts w:ascii="Times New Roman" w:eastAsia="Times New Roman" w:hAnsi="Times New Roman" w:cs="Times New Roman"/>
-          <w:sz w:val="24"/>
-          <w:szCs w:val="24"/>
-          <w:lang w:eastAsia="en-IN"/>
-        </w:rPr>
-        <w:t xml:space="preserve"> </w:t>
+        <w:t xml:space="preserve">team is our </w:t>
       </w:r>
       <w:r>
         <w:rPr>
@@ -1508,7 +1430,7 @@
           <w:szCs w:val="24"/>
           <w:lang w:eastAsia="en-IN"/>
         </w:rPr>
-        <w:t xml:space="preserve">We have done thorough market research for our proposed </w:t>
+        <w:t>brand-new</w:t>
       </w:r>
       <w:r>
         <w:rPr>
@@ -1518,7 +1440,16 @@
           <w:szCs w:val="24"/>
           <w:lang w:eastAsia="en-IN"/>
         </w:rPr>
-        <w:t>plan,</w:t>
+        <w:t xml:space="preserve"> team of technical experts who have wide experience in building websites across multiple domains.</w:t>
+      </w:r>
+      <w:r>
+        <w:rPr>
+          <w:rFonts w:ascii="Times New Roman" w:eastAsia="Times New Roman" w:hAnsi="Times New Roman" w:cs="Times New Roman"/>
+          <w:sz w:val="24"/>
+          <w:szCs w:val="24"/>
+          <w:lang w:eastAsia="en-IN"/>
+        </w:rPr>
+        <w:t xml:space="preserve"> </w:t>
       </w:r>
       <w:r>
         <w:rPr>
@@ -1528,16 +1459,7 @@
           <w:szCs w:val="24"/>
           <w:lang w:eastAsia="en-IN"/>
         </w:rPr>
-        <w:t xml:space="preserve"> and we believe this project would bring an immense influx of students to our website due to high market demand.</w:t>
-      </w:r>
-      <w:r>
-        <w:rPr>
-          <w:rFonts w:ascii="Times New Roman" w:eastAsia="Times New Roman" w:hAnsi="Times New Roman" w:cs="Times New Roman"/>
-          <w:sz w:val="24"/>
-          <w:szCs w:val="24"/>
-          <w:lang w:eastAsia="en-IN"/>
-        </w:rPr>
-        <w:t xml:space="preserve"> </w:t>
+        <w:t xml:space="preserve">We have done thorough market research for our proposed </w:t>
       </w:r>
       <w:r>
         <w:rPr>
@@ -1547,6 +1469,35 @@
           <w:szCs w:val="24"/>
           <w:lang w:eastAsia="en-IN"/>
         </w:rPr>
+        <w:t>plan,</w:t>
+      </w:r>
+      <w:r>
+        <w:rPr>
+          <w:rFonts w:ascii="Times New Roman" w:eastAsia="Times New Roman" w:hAnsi="Times New Roman" w:cs="Times New Roman"/>
+          <w:color w:val="000000"/>
+          <w:sz w:val="24"/>
+          <w:szCs w:val="24"/>
+          <w:lang w:eastAsia="en-IN"/>
+        </w:rPr>
+        <w:t xml:space="preserve"> and we believe this project would bring an immense influx of students to our website due to high market demand.</w:t>
+      </w:r>
+      <w:r>
+        <w:rPr>
+          <w:rFonts w:ascii="Times New Roman" w:eastAsia="Times New Roman" w:hAnsi="Times New Roman" w:cs="Times New Roman"/>
+          <w:sz w:val="24"/>
+          <w:szCs w:val="24"/>
+          <w:lang w:eastAsia="en-IN"/>
+        </w:rPr>
+        <w:t xml:space="preserve"> </w:t>
+      </w:r>
+      <w:r>
+        <w:rPr>
+          <w:rFonts w:ascii="Times New Roman" w:eastAsia="Times New Roman" w:hAnsi="Times New Roman" w:cs="Times New Roman"/>
+          <w:color w:val="000000"/>
+          <w:sz w:val="24"/>
+          <w:szCs w:val="24"/>
+          <w:lang w:eastAsia="en-IN"/>
+        </w:rPr>
         <w:t>Our learning platform will cater immense support to the students and this model can be extrapolated and implemented for other Universities as well. We estimate that funding this project would bring a high return on investments and add value to the academic community.</w:t>
       </w:r>
     </w:p>
@@ -1583,25 +1534,7 @@
           <w:sz w:val="24"/>
           <w:szCs w:val="24"/>
         </w:rPr>
-        <w:t xml:space="preserve">The following summarizes the two main types of personae and describes the main use cases of </w:t>
-      </w:r>
-      <w:proofErr w:type="spellStart"/>
-      <w:r>
-        <w:rPr>
-          <w:rFonts w:ascii="Times New Roman" w:hAnsi="Times New Roman" w:cs="Times New Roman"/>
-          <w:sz w:val="24"/>
-          <w:szCs w:val="24"/>
-        </w:rPr>
-        <w:t>Fuldemy</w:t>
-      </w:r>
-      <w:proofErr w:type="spellEnd"/>
-      <w:r>
-        <w:rPr>
-          <w:rFonts w:ascii="Times New Roman" w:hAnsi="Times New Roman" w:cs="Times New Roman"/>
-          <w:sz w:val="24"/>
-          <w:szCs w:val="24"/>
-        </w:rPr>
-        <w:t xml:space="preserve"> application</w:t>
+        <w:t>The following summarizes the two main types of personae and describes the main use cases of Fuldemy application</w:t>
       </w:r>
     </w:p>
     <w:p>
@@ -5105,25 +5038,7 @@
                 <w:szCs w:val="24"/>
                 <w:lang w:val="en-IN"/>
               </w:rPr>
-              <w:t xml:space="preserve">This entity will be used to keep track of ongoing classes linking student, tutors, </w:t>
-            </w:r>
-            <w:proofErr w:type="gramStart"/>
-            <w:r>
-              <w:rPr>
-                <w:sz w:val="24"/>
-                <w:szCs w:val="24"/>
-                <w:lang w:val="en-IN"/>
-              </w:rPr>
-              <w:t>skills</w:t>
-            </w:r>
-            <w:proofErr w:type="gramEnd"/>
-            <w:r>
-              <w:rPr>
-                <w:sz w:val="24"/>
-                <w:szCs w:val="24"/>
-                <w:lang w:val="en-IN"/>
-              </w:rPr>
-              <w:t xml:space="preserve"> and the admin monitoring it.</w:t>
+              <w:t>This entity will be used to keep track of ongoing classes linking student, tutors, skills and the admin monitoring it.</w:t>
             </w:r>
           </w:p>
         </w:tc>
@@ -5208,25 +5123,7 @@
                 <w:szCs w:val="24"/>
                 <w:lang w:val="en-IN"/>
               </w:rPr>
-              <w:t xml:space="preserve">This entity will be used to keep track of historical classes linking students, tutors, </w:t>
-            </w:r>
-            <w:proofErr w:type="gramStart"/>
-            <w:r>
-              <w:rPr>
-                <w:sz w:val="24"/>
-                <w:szCs w:val="24"/>
-                <w:lang w:val="en-IN"/>
-              </w:rPr>
-              <w:t>skills</w:t>
-            </w:r>
-            <w:proofErr w:type="gramEnd"/>
-            <w:r>
-              <w:rPr>
-                <w:sz w:val="24"/>
-                <w:szCs w:val="24"/>
-                <w:lang w:val="en-IN"/>
-              </w:rPr>
-              <w:t xml:space="preserve"> and the admin monitoring it.</w:t>
+              <w:t>This entity will be used to keep track of historical classes linking students, tutors, skills and the admin monitoring it.</w:t>
             </w:r>
           </w:p>
         </w:tc>
@@ -10973,12 +10870,9 @@
 </file>
 
 <file path=customXml/item1.xml><?xml version="1.0" encoding="utf-8"?>
-<?mso-contentType ?>
-<FormTemplates xmlns="http://schemas.microsoft.com/sharepoint/v3/contenttype/forms">
-  <Display>DocumentLibraryForm</Display>
-  <Edit>DocumentLibraryForm</Edit>
-  <New>DocumentLibraryForm</New>
-</FormTemplates>
+<p:properties xmlns:p="http://schemas.microsoft.com/office/2006/metadata/properties" xmlns:xsi="http://www.w3.org/2001/XMLSchema-instance" xmlns:pc="http://schemas.microsoft.com/office/infopath/2007/PartnerControls">
+  <documentManagement/>
+</p:properties>
 </file>
 
 <file path=customXml/item2.xml><?xml version="1.0" encoding="utf-8"?>
@@ -11193,15 +11087,19 @@
 </file>
 
 <file path=customXml/item3.xml><?xml version="1.0" encoding="utf-8"?>
-<p:properties xmlns:p="http://schemas.microsoft.com/office/2006/metadata/properties" xmlns:xsi="http://www.w3.org/2001/XMLSchema-instance" xmlns:pc="http://schemas.microsoft.com/office/infopath/2007/PartnerControls">
-  <documentManagement/>
-</p:properties>
+<?mso-contentType ?>
+<FormTemplates xmlns="http://schemas.microsoft.com/sharepoint/v3/contenttype/forms">
+  <Display>DocumentLibraryForm</Display>
+  <Edit>DocumentLibraryForm</Edit>
+  <New>DocumentLibraryForm</New>
+</FormTemplates>
 </file>
 
 <file path=customXml/itemProps1.xml><?xml version="1.0" encoding="utf-8"?>
-<ds:datastoreItem xmlns:ds="http://schemas.openxmlformats.org/officeDocument/2006/customXml" ds:itemID="{F6A4ADDA-EFCB-4DDB-86D7-FA83F46DD2F1}">
+<ds:datastoreItem xmlns:ds="http://schemas.openxmlformats.org/officeDocument/2006/customXml" ds:itemID="{9955912C-4DA0-42F0-9022-7F312C9CD9DD}">
   <ds:schemaRefs>
-    <ds:schemaRef ds:uri="http://schemas.microsoft.com/sharepoint/v3/contenttype/forms"/>
+    <ds:schemaRef ds:uri="http://schemas.microsoft.com/office/2006/metadata/properties"/>
+    <ds:schemaRef ds:uri="http://schemas.microsoft.com/office/infopath/2007/PartnerControls"/>
   </ds:schemaRefs>
 </ds:datastoreItem>
 </file>
@@ -11226,10 +11124,9 @@
 </file>
 
 <file path=customXml/itemProps3.xml><?xml version="1.0" encoding="utf-8"?>
-<ds:datastoreItem xmlns:ds="http://schemas.openxmlformats.org/officeDocument/2006/customXml" ds:itemID="{9955912C-4DA0-42F0-9022-7F312C9CD9DD}">
+<ds:datastoreItem xmlns:ds="http://schemas.openxmlformats.org/officeDocument/2006/customXml" ds:itemID="{F6A4ADDA-EFCB-4DDB-86D7-FA83F46DD2F1}">
   <ds:schemaRefs>
-    <ds:schemaRef ds:uri="http://schemas.microsoft.com/office/2006/metadata/properties"/>
-    <ds:schemaRef ds:uri="http://schemas.microsoft.com/office/infopath/2007/PartnerControls"/>
+    <ds:schemaRef ds:uri="http://schemas.microsoft.com/sharepoint/v3/contenttype/forms"/>
   </ds:schemaRefs>
 </ds:datastoreItem>
 </file>
</xml_diff>

<commit_message>
Updated font in front page
</commit_message>
<xml_diff>
--- a/Milestones/M1/M1 Final.docx
+++ b/Milestones/M1/M1 Final.docx
@@ -22,19 +22,23 @@
       <w:pPr>
         <w:jc w:val="center"/>
         <w:rPr>
+          <w:rFonts w:ascii="Times New Roman" w:hAnsi="Times New Roman" w:cs="Times New Roman"/>
           <w:sz w:val="48"/>
           <w:szCs w:val="48"/>
         </w:rPr>
       </w:pPr>
       <w:r>
         <w:rPr>
+          <w:rFonts w:ascii="Times New Roman" w:hAnsi="Times New Roman" w:cs="Times New Roman"/>
           <w:sz w:val="48"/>
           <w:szCs w:val="48"/>
         </w:rPr>
         <w:t xml:space="preserve">Master Team Project </w:t>
       </w:r>
-      <w:r>
-        <w:rPr>
+      <w:proofErr w:type="spellStart"/>
+      <w:r>
+        <w:rPr>
+          <w:rFonts w:ascii="Times New Roman" w:hAnsi="Times New Roman" w:cs="Times New Roman"/>
           <w:sz w:val="48"/>
           <w:szCs w:val="48"/>
         </w:rPr>
@@ -42,16 +46,27 @@
       </w:r>
       <w:r>
         <w:rPr>
+          <w:rFonts w:ascii="Times New Roman" w:hAnsi="Times New Roman" w:cs="Times New Roman"/>
           <w:sz w:val="48"/>
           <w:szCs w:val="48"/>
         </w:rPr>
-        <w:t>Se 202</w:t>
-      </w:r>
-      <w:r>
-        <w:rPr>
+        <w:t>Se</w:t>
+      </w:r>
+      <w:proofErr w:type="spellEnd"/>
+      <w:r>
+        <w:rPr>
+          <w:rFonts w:ascii="Times New Roman" w:hAnsi="Times New Roman" w:cs="Times New Roman"/>
           <w:sz w:val="48"/>
           <w:szCs w:val="48"/>
         </w:rPr>
+        <w:t xml:space="preserve"> 202</w:t>
+      </w:r>
+      <w:r>
+        <w:rPr>
+          <w:rFonts w:ascii="Times New Roman" w:hAnsi="Times New Roman" w:cs="Times New Roman"/>
+          <w:sz w:val="48"/>
+          <w:szCs w:val="48"/>
+        </w:rPr>
         <w:t>1</w:t>
       </w:r>
     </w:p>
@@ -59,28 +74,42 @@
       <w:pPr>
         <w:jc w:val="center"/>
         <w:rPr>
+          <w:rFonts w:ascii="Times New Roman" w:hAnsi="Times New Roman" w:cs="Times New Roman"/>
           <w:sz w:val="40"/>
           <w:szCs w:val="40"/>
         </w:rPr>
       </w:pPr>
-      <w:r>
-        <w:rPr>
+      <w:proofErr w:type="spellStart"/>
+      <w:r>
+        <w:rPr>
+          <w:rFonts w:ascii="Times New Roman" w:hAnsi="Times New Roman" w:cs="Times New Roman"/>
           <w:sz w:val="40"/>
           <w:szCs w:val="40"/>
         </w:rPr>
-        <w:t>Fuldemy – Your learning help</w:t>
+        <w:t>Fuldemy</w:t>
+      </w:r>
+      <w:proofErr w:type="spellEnd"/>
+      <w:r>
+        <w:rPr>
+          <w:rFonts w:ascii="Times New Roman" w:hAnsi="Times New Roman" w:cs="Times New Roman"/>
+          <w:sz w:val="40"/>
+          <w:szCs w:val="40"/>
+        </w:rPr>
+        <w:t xml:space="preserve"> – Your learning help</w:t>
       </w:r>
     </w:p>
     <w:p>
       <w:pPr>
         <w:jc w:val="center"/>
         <w:rPr>
+          <w:rFonts w:ascii="Times New Roman" w:hAnsi="Times New Roman" w:cs="Times New Roman"/>
           <w:sz w:val="36"/>
           <w:szCs w:val="36"/>
         </w:rPr>
       </w:pPr>
       <w:r>
         <w:rPr>
+          <w:rFonts w:ascii="Times New Roman" w:hAnsi="Times New Roman" w:cs="Times New Roman"/>
           <w:sz w:val="36"/>
           <w:szCs w:val="36"/>
         </w:rPr>
@@ -91,12 +120,14 @@
       <w:pPr>
         <w:jc w:val="center"/>
         <w:rPr>
+          <w:rFonts w:ascii="Times New Roman" w:hAnsi="Times New Roman" w:cs="Times New Roman"/>
           <w:sz w:val="28"/>
           <w:szCs w:val="28"/>
         </w:rPr>
       </w:pPr>
       <w:r>
         <w:rPr>
+          <w:rFonts w:ascii="Times New Roman" w:hAnsi="Times New Roman" w:cs="Times New Roman"/>
           <w:sz w:val="28"/>
           <w:szCs w:val="28"/>
         </w:rPr>
@@ -104,6 +135,7 @@
       </w:r>
       <w:r>
         <w:rPr>
+          <w:rFonts w:ascii="Times New Roman" w:hAnsi="Times New Roman" w:cs="Times New Roman"/>
           <w:sz w:val="28"/>
           <w:szCs w:val="28"/>
         </w:rPr>
@@ -133,12 +165,14 @@
     <w:p>
       <w:pPr>
         <w:rPr>
-          <w:b/>
-          <w:bCs/>
-        </w:rPr>
-      </w:pPr>
-      <w:r>
-        <w:rPr>
+          <w:rFonts w:ascii="Times New Roman" w:hAnsi="Times New Roman" w:cs="Times New Roman"/>
+          <w:b/>
+          <w:bCs/>
+        </w:rPr>
+      </w:pPr>
+      <w:r>
+        <w:rPr>
+          <w:rFonts w:ascii="Times New Roman" w:hAnsi="Times New Roman" w:cs="Times New Roman"/>
           <w:b/>
           <w:bCs/>
         </w:rPr>
@@ -148,80 +182,172 @@
     <w:p>
       <w:pPr>
         <w:ind w:left="720"/>
-      </w:pPr>
-      <w:r>
+        <w:rPr>
+          <w:rFonts w:ascii="Times New Roman" w:hAnsi="Times New Roman" w:cs="Times New Roman"/>
+        </w:rPr>
+      </w:pPr>
+      <w:r>
+        <w:rPr>
+          <w:rFonts w:ascii="Times New Roman" w:hAnsi="Times New Roman" w:cs="Times New Roman"/>
+        </w:rPr>
         <w:t>1. Kritika Murugan – Team Lead, GitHub Master</w:t>
       </w:r>
     </w:p>
     <w:p>
       <w:pPr>
         <w:ind w:left="720"/>
-      </w:pPr>
-      <w:r>
-        <w:t>2. Debarati Ray</w:t>
-      </w:r>
-      <w:r>
+        <w:rPr>
+          <w:rFonts w:ascii="Times New Roman" w:hAnsi="Times New Roman" w:cs="Times New Roman"/>
+        </w:rPr>
+      </w:pPr>
+      <w:r>
+        <w:rPr>
+          <w:rFonts w:ascii="Times New Roman" w:hAnsi="Times New Roman" w:cs="Times New Roman"/>
+        </w:rPr>
+        <w:t xml:space="preserve">2. </w:t>
+      </w:r>
+      <w:proofErr w:type="spellStart"/>
+      <w:r>
+        <w:rPr>
+          <w:rFonts w:ascii="Times New Roman" w:hAnsi="Times New Roman" w:cs="Times New Roman"/>
+        </w:rPr>
+        <w:t>Debarati</w:t>
+      </w:r>
+      <w:proofErr w:type="spellEnd"/>
+      <w:r>
+        <w:rPr>
+          <w:rFonts w:ascii="Times New Roman" w:hAnsi="Times New Roman" w:cs="Times New Roman"/>
+        </w:rPr>
         <w:t xml:space="preserve"> </w:t>
       </w:r>
-      <w:r>
+      <w:proofErr w:type="gramStart"/>
+      <w:r>
+        <w:rPr>
+          <w:rFonts w:ascii="Times New Roman" w:hAnsi="Times New Roman" w:cs="Times New Roman"/>
+        </w:rPr>
+        <w:t>Ray</w:t>
+      </w:r>
+      <w:r>
+        <w:rPr>
+          <w:rFonts w:ascii="Times New Roman" w:hAnsi="Times New Roman" w:cs="Times New Roman"/>
+        </w:rPr>
+        <w:t xml:space="preserve"> </w:t>
+      </w:r>
+      <w:r>
+        <w:rPr>
+          <w:rFonts w:ascii="Times New Roman" w:hAnsi="Times New Roman" w:cs="Times New Roman"/>
+        </w:rPr>
         <w:t xml:space="preserve"> –</w:t>
       </w:r>
-      <w:r>
+      <w:proofErr w:type="gramEnd"/>
+      <w:r>
+        <w:rPr>
+          <w:rFonts w:ascii="Times New Roman" w:hAnsi="Times New Roman" w:cs="Times New Roman"/>
+        </w:rPr>
         <w:t xml:space="preserve"> Backend Dev</w:t>
       </w:r>
       <w:r>
+        <w:rPr>
+          <w:rFonts w:ascii="Times New Roman" w:hAnsi="Times New Roman" w:cs="Times New Roman"/>
+        </w:rPr>
         <w:t xml:space="preserve"> </w:t>
       </w:r>
     </w:p>
     <w:p>
       <w:pPr>
         <w:ind w:left="720"/>
-      </w:pPr>
-      <w:r>
+        <w:rPr>
+          <w:rFonts w:ascii="Times New Roman" w:hAnsi="Times New Roman" w:cs="Times New Roman"/>
+        </w:rPr>
+      </w:pPr>
+      <w:r>
+        <w:rPr>
+          <w:rFonts w:ascii="Times New Roman" w:hAnsi="Times New Roman" w:cs="Times New Roman"/>
+        </w:rPr>
         <w:t>3. Dipesh Chaudhary – Frontend Lead</w:t>
       </w:r>
     </w:p>
     <w:p>
       <w:pPr>
         <w:ind w:left="720"/>
-      </w:pPr>
-      <w:r>
-        <w:t>4. Abu Sadat Md. Soyam – QA Lead</w:t>
+        <w:rPr>
+          <w:rFonts w:ascii="Times New Roman" w:hAnsi="Times New Roman" w:cs="Times New Roman"/>
+        </w:rPr>
+      </w:pPr>
+      <w:r>
+        <w:rPr>
+          <w:rFonts w:ascii="Times New Roman" w:hAnsi="Times New Roman" w:cs="Times New Roman"/>
+        </w:rPr>
+        <w:t xml:space="preserve">4. Abu Sadat Md. </w:t>
+      </w:r>
+      <w:proofErr w:type="spellStart"/>
+      <w:r>
+        <w:rPr>
+          <w:rFonts w:ascii="Times New Roman" w:hAnsi="Times New Roman" w:cs="Times New Roman"/>
+        </w:rPr>
+        <w:t>Soyam</w:t>
+      </w:r>
+      <w:proofErr w:type="spellEnd"/>
+      <w:r>
+        <w:rPr>
+          <w:rFonts w:ascii="Times New Roman" w:hAnsi="Times New Roman" w:cs="Times New Roman"/>
+        </w:rPr>
+        <w:t xml:space="preserve"> – QA Lead</w:t>
       </w:r>
     </w:p>
     <w:p>
       <w:pPr>
         <w:ind w:left="720"/>
-      </w:pPr>
-      <w:r>
+        <w:rPr>
+          <w:rFonts w:ascii="Times New Roman" w:hAnsi="Times New Roman" w:cs="Times New Roman"/>
+        </w:rPr>
+      </w:pPr>
+      <w:r>
+        <w:rPr>
+          <w:rFonts w:ascii="Times New Roman" w:hAnsi="Times New Roman" w:cs="Times New Roman"/>
+        </w:rPr>
         <w:t>5. Syed Naqi Raza Bukhari</w:t>
       </w:r>
       <w:r>
+        <w:rPr>
+          <w:rFonts w:ascii="Times New Roman" w:hAnsi="Times New Roman" w:cs="Times New Roman"/>
+        </w:rPr>
         <w:t xml:space="preserve"> - Backend Lead</w:t>
       </w:r>
     </w:p>
     <w:p>
       <w:pPr>
         <w:ind w:left="720"/>
-      </w:pPr>
-      <w:r>
+        <w:rPr>
+          <w:rFonts w:ascii="Times New Roman" w:hAnsi="Times New Roman" w:cs="Times New Roman"/>
+        </w:rPr>
+      </w:pPr>
+      <w:r>
+        <w:rPr>
+          <w:rFonts w:ascii="Times New Roman" w:hAnsi="Times New Roman" w:cs="Times New Roman"/>
+        </w:rPr>
         <w:t>6. Mujeeb Rahman PM - M1 Editor, Frontend Dev</w:t>
       </w:r>
     </w:p>
     <w:p>
       <w:pPr>
         <w:ind w:left="720"/>
-      </w:pPr>
-    </w:p>
-    <w:p>
-      <w:pPr>
-        <w:rPr>
-          <w:b/>
-          <w:bCs/>
-        </w:rPr>
-      </w:pPr>
-      <w:r>
-        <w:rPr>
+        <w:rPr>
+          <w:rFonts w:ascii="Times New Roman" w:hAnsi="Times New Roman" w:cs="Times New Roman"/>
+        </w:rPr>
+      </w:pPr>
+    </w:p>
+    <w:p>
+      <w:pPr>
+        <w:rPr>
+          <w:rFonts w:ascii="Times New Roman" w:hAnsi="Times New Roman" w:cs="Times New Roman"/>
+          <w:b/>
+          <w:bCs/>
+        </w:rPr>
+      </w:pPr>
+      <w:r>
+        <w:rPr>
+          <w:rFonts w:ascii="Times New Roman" w:hAnsi="Times New Roman" w:cs="Times New Roman"/>
           <w:b/>
           <w:bCs/>
         </w:rPr>
@@ -229,13 +355,22 @@
       </w:r>
     </w:p>
     <w:p>
-      <w:r>
+      <w:pPr>
+        <w:rPr>
+          <w:rFonts w:ascii="Times New Roman" w:hAnsi="Times New Roman" w:cs="Times New Roman"/>
+        </w:rPr>
+      </w:pPr>
+      <w:r>
+        <w:rPr>
+          <w:rFonts w:ascii="Times New Roman" w:hAnsi="Times New Roman" w:cs="Times New Roman"/>
+        </w:rPr>
         <w:t xml:space="preserve">Kritika Murugan – </w:t>
       </w:r>
       <w:hyperlink r:id="rId10" w:history="1">
         <w:r>
           <w:rPr>
             <w:rStyle w:val="Hyperlink"/>
+            <w:rFonts w:ascii="Times New Roman" w:hAnsi="Times New Roman" w:cs="Times New Roman"/>
           </w:rPr>
           <w:t>kritika.murugan@informatik.hs-fulda.de</w:t>
         </w:r>
@@ -245,11 +380,17 @@
       <w:pPr>
         <w:ind w:left="4320"/>
         <w:jc w:val="both"/>
-      </w:pPr>
-    </w:p>
-    <w:p>
-      <w:pPr>
-        <w:jc w:val="both"/>
+        <w:rPr>
+          <w:rFonts w:ascii="Times New Roman" w:hAnsi="Times New Roman" w:cs="Times New Roman"/>
+        </w:rPr>
+      </w:pPr>
+    </w:p>
+    <w:p>
+      <w:pPr>
+        <w:jc w:val="both"/>
+        <w:rPr>
+          <w:rFonts w:ascii="Times New Roman" w:hAnsi="Times New Roman" w:cs="Times New Roman"/>
+        </w:rPr>
       </w:pPr>
     </w:p>
     <w:tbl>
@@ -1400,6 +1541,7 @@
           <w:lang w:eastAsia="en-IN"/>
         </w:rPr>
       </w:pPr>
+      <w:proofErr w:type="spellStart"/>
       <w:r>
         <w:rPr>
           <w:rFonts w:ascii="Times New Roman" w:eastAsia="Times New Roman" w:hAnsi="Times New Roman" w:cs="Times New Roman"/>
@@ -1410,7 +1552,20 @@
           <w:szCs w:val="24"/>
           <w:lang w:eastAsia="en-IN"/>
         </w:rPr>
-        <w:t xml:space="preserve">Fuldemy </w:t>
+        <w:t>Fuldemy</w:t>
+      </w:r>
+      <w:proofErr w:type="spellEnd"/>
+      <w:r>
+        <w:rPr>
+          <w:rFonts w:ascii="Times New Roman" w:eastAsia="Times New Roman" w:hAnsi="Times New Roman" w:cs="Times New Roman"/>
+          <w:b/>
+          <w:bCs/>
+          <w:color w:val="000000"/>
+          <w:sz w:val="24"/>
+          <w:szCs w:val="24"/>
+          <w:lang w:eastAsia="en-IN"/>
+        </w:rPr>
+        <w:t xml:space="preserve"> </w:t>
       </w:r>
       <w:r>
         <w:rPr>
@@ -1534,7 +1689,25 @@
           <w:sz w:val="24"/>
           <w:szCs w:val="24"/>
         </w:rPr>
-        <w:t>The following summarizes the two main types of personae and describes the main use cases of Fuldemy application</w:t>
+        <w:t xml:space="preserve">The following summarizes the two main types of personae and describes the main use cases of </w:t>
+      </w:r>
+      <w:proofErr w:type="spellStart"/>
+      <w:r>
+        <w:rPr>
+          <w:rFonts w:ascii="Times New Roman" w:hAnsi="Times New Roman" w:cs="Times New Roman"/>
+          <w:sz w:val="24"/>
+          <w:szCs w:val="24"/>
+        </w:rPr>
+        <w:t>Fuldemy</w:t>
+      </w:r>
+      <w:proofErr w:type="spellEnd"/>
+      <w:r>
+        <w:rPr>
+          <w:rFonts w:ascii="Times New Roman" w:hAnsi="Times New Roman" w:cs="Times New Roman"/>
+          <w:sz w:val="24"/>
+          <w:szCs w:val="24"/>
+        </w:rPr>
+        <w:t xml:space="preserve"> application</w:t>
       </w:r>
     </w:p>
     <w:p>
@@ -10876,6 +11049,15 @@
 </file>
 
 <file path=customXml/item2.xml><?xml version="1.0" encoding="utf-8"?>
+<?mso-contentType ?>
+<FormTemplates xmlns="http://schemas.microsoft.com/sharepoint/v3/contenttype/forms">
+  <Display>DocumentLibraryForm</Display>
+  <Edit>DocumentLibraryForm</Edit>
+  <New>DocumentLibraryForm</New>
+</FormTemplates>
+</file>
+
+<file path=customXml/item3.xml><?xml version="1.0" encoding="utf-8"?>
 <ct:contentTypeSchema xmlns:ct="http://schemas.microsoft.com/office/2006/metadata/contentType" xmlns:ma="http://schemas.microsoft.com/office/2006/metadata/properties/metaAttributes" ct:_="" ma:_="" ma:contentTypeName="Dokument" ma:contentTypeID="0x010100E38EEAED67BC554CBD239C86DB9A7573" ma:contentTypeVersion="11" ma:contentTypeDescription="Ein neues Dokument erstellen." ma:contentTypeScope="" ma:versionID="82f44a1e99096058b1aa2c66670f64c3">
   <xsd:schema xmlns:xsd="http://www.w3.org/2001/XMLSchema" xmlns:xs="http://www.w3.org/2001/XMLSchema" xmlns:p="http://schemas.microsoft.com/office/2006/metadata/properties" xmlns:ns3="d2ac4fb8-c985-4016-8639-3017cd2f416f" xmlns:ns4="a7efa89c-cdcb-471e-ba98-357e7655273f" targetNamespace="http://schemas.microsoft.com/office/2006/metadata/properties" ma:root="true" ma:fieldsID="4639c07deaafc0d66d18457463153ce4" ns3:_="" ns4:_="">
     <xsd:import namespace="d2ac4fb8-c985-4016-8639-3017cd2f416f"/>
@@ -11086,15 +11268,6 @@
 </ct:contentTypeSchema>
 </file>
 
-<file path=customXml/item3.xml><?xml version="1.0" encoding="utf-8"?>
-<?mso-contentType ?>
-<FormTemplates xmlns="http://schemas.microsoft.com/sharepoint/v3/contenttype/forms">
-  <Display>DocumentLibraryForm</Display>
-  <Edit>DocumentLibraryForm</Edit>
-  <New>DocumentLibraryForm</New>
-</FormTemplates>
-</file>
-
 <file path=customXml/itemProps1.xml><?xml version="1.0" encoding="utf-8"?>
 <ds:datastoreItem xmlns:ds="http://schemas.openxmlformats.org/officeDocument/2006/customXml" ds:itemID="{9955912C-4DA0-42F0-9022-7F312C9CD9DD}">
   <ds:schemaRefs>
@@ -11105,6 +11278,14 @@
 </file>
 
 <file path=customXml/itemProps2.xml><?xml version="1.0" encoding="utf-8"?>
+<ds:datastoreItem xmlns:ds="http://schemas.openxmlformats.org/officeDocument/2006/customXml" ds:itemID="{F6A4ADDA-EFCB-4DDB-86D7-FA83F46DD2F1}">
+  <ds:schemaRefs>
+    <ds:schemaRef ds:uri="http://schemas.microsoft.com/sharepoint/v3/contenttype/forms"/>
+  </ds:schemaRefs>
+</ds:datastoreItem>
+</file>
+
+<file path=customXml/itemProps3.xml><?xml version="1.0" encoding="utf-8"?>
 <ds:datastoreItem xmlns:ds="http://schemas.openxmlformats.org/officeDocument/2006/customXml" ds:itemID="{55EDEC64-02A4-48AD-AFA9-0BDD1208032D}">
   <ds:schemaRefs>
     <ds:schemaRef ds:uri="http://schemas.microsoft.com/office/2006/metadata/contentType"/>
@@ -11121,12 +11302,4 @@
     <ds:schemaRef ds:uri="http://schemas.microsoft.com/internal/obd"/>
   </ds:schemaRefs>
 </ds:datastoreItem>
-</file>
-
-<file path=customXml/itemProps3.xml><?xml version="1.0" encoding="utf-8"?>
-<ds:datastoreItem xmlns:ds="http://schemas.openxmlformats.org/officeDocument/2006/customXml" ds:itemID="{F6A4ADDA-EFCB-4DDB-86D7-FA83F46DD2F1}">
-  <ds:schemaRefs>
-    <ds:schemaRef ds:uri="http://schemas.microsoft.com/sharepoint/v3/contenttype/forms"/>
-  </ds:schemaRefs>
-</ds:datastoreItem>
 </file>
</xml_diff>